<commit_message>
Power Point slide added and phase1_taslak file edited
</commit_message>
<xml_diff>
--- a/phase1_taslak.docx
+++ b/phase1_taslak.docx
@@ -1,13 +1,18 @@
 
 <file path=word/document.xml><?xml version="1.0" encoding="utf-8"?>
-<w:document xmlns:wpc="http://schemas.microsoft.com/office/word/2010/wordprocessingCanvas" xmlns:mc="http://schemas.openxmlformats.org/markup-compatibility/2006" xmlns:o="urn:schemas-microsoft-com:office:office" xmlns:r="http://schemas.openxmlformats.org/officeDocument/2006/relationships" xmlns:m="http://schemas.openxmlformats.org/officeDocument/2006/math" xmlns:v="urn:schemas-microsoft-com:vml" xmlns:wp14="http://schemas.microsoft.com/office/word/2010/wordprocessingDrawing" xmlns:wp="http://schemas.openxmlformats.org/drawingml/2006/wordprocessingDrawing" xmlns:w10="urn:schemas-microsoft-com:office:word" xmlns:w="http://schemas.openxmlformats.org/wordprocessingml/2006/main" xmlns:w14="http://schemas.microsoft.com/office/word/2010/wordml" xmlns:w15="http://schemas.microsoft.com/office/word/2012/wordml" xmlns:wpg="http://schemas.microsoft.com/office/word/2010/wordprocessingGroup" xmlns:wpi="http://schemas.microsoft.com/office/word/2010/wordprocessingInk" xmlns:wne="http://schemas.microsoft.com/office/word/2006/wordml" xmlns:wps="http://schemas.microsoft.com/office/word/2010/wordprocessingShape" mc:Ignorable="w14 w15 wp14">
+<w:document xmlns:wpc="http://schemas.microsoft.com/office/word/2010/wordprocessingCanvas" xmlns:cx="http://schemas.microsoft.com/office/drawing/2014/chartex" xmlns:cx1="http://schemas.microsoft.com/office/drawing/2015/9/8/chartex" xmlns:cx2="http://schemas.microsoft.com/office/drawing/2015/10/21/chartex" xmlns:cx3="http://schemas.microsoft.com/office/drawing/2016/5/9/chartex" xmlns:cx4="http://schemas.microsoft.com/office/drawing/2016/5/10/chartex" xmlns:cx5="http://schemas.microsoft.com/office/drawing/2016/5/11/chartex" xmlns:cx6="http://schemas.microsoft.com/office/drawing/2016/5/12/chartex" xmlns:cx7="http://schemas.microsoft.com/office/drawing/2016/5/13/chartex" xmlns:cx8="http://schemas.microsoft.com/office/drawing/2016/5/14/chartex" xmlns:mc="http://schemas.openxmlformats.org/markup-compatibility/2006" xmlns:aink="http://schemas.microsoft.com/office/drawing/2016/ink" xmlns:am3d="http://schemas.microsoft.com/office/drawing/2017/model3d" xmlns:o="urn:schemas-microsoft-com:office:office" xmlns:oel="http://schemas.microsoft.com/office/2019/extlst" xmlns:r="http://schemas.openxmlformats.org/officeDocument/2006/relationships" xmlns:m="http://schemas.openxmlformats.org/officeDocument/2006/math" xmlns:v="urn:schemas-microsoft-com:vml" xmlns:wp14="http://schemas.microsoft.com/office/word/2010/wordprocessingDrawing" xmlns:wp="http://schemas.openxmlformats.org/drawingml/2006/wordprocessingDrawing" xmlns:w10="urn:schemas-microsoft-com:office:word" xmlns:w="http://schemas.openxmlformats.org/wordprocessingml/2006/main" xmlns:w14="http://schemas.microsoft.com/office/word/2010/wordml" xmlns:w15="http://schemas.microsoft.com/office/word/2012/wordml" xmlns:w16cex="http://schemas.microsoft.com/office/word/2018/wordml/cex" xmlns:w16cid="http://schemas.microsoft.com/office/word/2016/wordml/cid" xmlns:w16="http://schemas.microsoft.com/office/word/2018/wordml" xmlns:w16sdtdh="http://schemas.microsoft.com/office/word/2020/wordml/sdtdatahash" xmlns:w16se="http://schemas.microsoft.com/office/word/2015/wordml/symex" xmlns:wpg="http://schemas.microsoft.com/office/word/2010/wordprocessingGroup" xmlns:wpi="http://schemas.microsoft.com/office/word/2010/wordprocessingInk" xmlns:wne="http://schemas.microsoft.com/office/word/2006/wordml" xmlns:wps="http://schemas.microsoft.com/office/word/2010/wordprocessingShape" mc:Ignorable="w14 w15 w16se w16cid w16 w16cex w16sdtdh wp14">
   <w:body>
-    <w:p xmlns:wp14="http://schemas.microsoft.com/office/word/2010/wordml" wp14:textId="4BE76B61">
-      <w:bookmarkStart w:name="_GoBack" w:id="0"/>
-      <w:bookmarkEnd w:id="0"/>
-      <w:r>
-        <w:rPr/>
-        <w:t>Team Members:</w:t>
+    <w:p>
+      <w:r>
+        <w:t xml:space="preserve">Team </w:t>
+      </w:r>
+      <w:proofErr w:type="spellStart"/>
+      <w:r>
+        <w:t>Members</w:t>
+      </w:r>
+      <w:proofErr w:type="spellEnd"/>
+      <w:r>
+        <w:t>:</w:t>
       </w:r>
       <w:r>
         <w:tab/>
@@ -24,17 +29,17 @@
       <w:r>
         <w:tab/>
       </w:r>
-      <w:r>
-        <w:rPr/>
-        <w:t>Student ID:</w:t>
-      </w:r>
-    </w:p>
-    <w:p>
-      <w:pPr>
-        <w:pStyle w:val="Normal"/>
-      </w:pPr>
-      <w:r>
-        <w:rPr/>
+      <w:proofErr w:type="spellStart"/>
+      <w:r>
+        <w:t>Student</w:t>
+      </w:r>
+      <w:proofErr w:type="spellEnd"/>
+      <w:r>
+        <w:t xml:space="preserve"> ID:</w:t>
+      </w:r>
+    </w:p>
+    <w:p>
+      <w:r>
         <w:t>Mehmet Reşit ÇAĞAN</w:t>
       </w:r>
       <w:r>
@@ -50,16 +55,11 @@
         <w:tab/>
       </w:r>
       <w:r>
-        <w:rPr/>
         <w:t>190709045</w:t>
       </w:r>
     </w:p>
     <w:p>
-      <w:pPr>
-        <w:pStyle w:val="Normal"/>
-      </w:pPr>
-      <w:r>
-        <w:rPr/>
+      <w:r>
         <w:t xml:space="preserve">Ali DİKME </w:t>
       </w:r>
       <w:r>
@@ -78,17 +78,20 @@
         <w:tab/>
       </w:r>
       <w:r>
-        <w:rPr/>
         <w:t>180702012.1</w:t>
       </w:r>
     </w:p>
     <w:p>
-      <w:pPr>
-        <w:pStyle w:val="Normal"/>
-      </w:pPr>
-      <w:r>
-        <w:rPr/>
-        <w:t>Murat Avzet ASAN</w:t>
+      <w:r>
+        <w:t xml:space="preserve">Murat </w:t>
+      </w:r>
+      <w:proofErr w:type="spellStart"/>
+      <w:r>
+        <w:t>Avzet</w:t>
+      </w:r>
+      <w:proofErr w:type="spellEnd"/>
+      <w:r>
+        <w:t xml:space="preserve"> ASAN</w:t>
       </w:r>
       <w:r>
         <w:tab/>
@@ -103,382 +106,325 @@
         <w:tab/>
       </w:r>
       <w:r>
-        <w:rPr/>
         <w:t>200709602</w:t>
       </w:r>
     </w:p>
-    <w:p>
-      <w:pPr>
-        <w:pStyle w:val="Normal"/>
-      </w:pPr>
-    </w:p>
-    <w:p>
-      <w:pPr>
-        <w:pStyle w:val="Normal"/>
-      </w:pPr>
-    </w:p>
-    <w:p>
-      <w:pPr>
-        <w:pStyle w:val="Normal"/>
-      </w:pPr>
-    </w:p>
-    <w:p>
-      <w:pPr>
-        <w:pStyle w:val="Normal"/>
-      </w:pPr>
+    <w:p/>
+    <w:p/>
+    <w:p/>
+    <w:p>
       <w:r>
         <w:rPr>
-          <w:b w:val="1"/>
-          <w:bCs w:val="1"/>
+          <w:b/>
+          <w:bCs/>
         </w:rPr>
         <w:t xml:space="preserve">Name of </w:t>
       </w:r>
       <w:proofErr w:type="spellStart"/>
       <w:r>
         <w:rPr>
-          <w:b w:val="1"/>
-          <w:bCs w:val="1"/>
+          <w:b/>
+          <w:bCs/>
         </w:rPr>
         <w:t>the</w:t>
       </w:r>
       <w:proofErr w:type="spellEnd"/>
       <w:r>
         <w:rPr>
-          <w:b w:val="1"/>
-          <w:bCs w:val="1"/>
+          <w:b/>
+          <w:bCs/>
         </w:rPr>
         <w:t xml:space="preserve"> </w:t>
       </w:r>
       <w:proofErr w:type="spellStart"/>
       <w:r>
         <w:rPr>
-          <w:b w:val="1"/>
-          <w:bCs w:val="1"/>
+          <w:b/>
+          <w:bCs/>
         </w:rPr>
         <w:t>project</w:t>
       </w:r>
       <w:proofErr w:type="spellEnd"/>
       <w:r>
         <w:rPr>
-          <w:b w:val="1"/>
-          <w:bCs w:val="1"/>
+          <w:b/>
+          <w:bCs/>
         </w:rPr>
         <w:t>:</w:t>
       </w:r>
       <w:r>
         <w:rPr>
-          <w:b w:val="1"/>
-          <w:bCs w:val="1"/>
+          <w:b/>
+          <w:bCs/>
         </w:rPr>
         <w:t xml:space="preserve"> </w:t>
       </w:r>
       <w:r>
-        <w:rPr/>
         <w:t>HOUSEHOLD</w:t>
       </w:r>
       <w:r>
-        <w:rPr/>
         <w:t xml:space="preserve"> EXPENDITURES</w:t>
       </w:r>
     </w:p>
     <w:p>
-      <w:pPr>
-        <w:pStyle w:val="Normal"/>
-      </w:pPr>
       <w:proofErr w:type="spellStart"/>
       <w:r>
         <w:rPr>
-          <w:b w:val="1"/>
-          <w:bCs w:val="1"/>
+          <w:b/>
+          <w:bCs/>
         </w:rPr>
         <w:t>Purpose</w:t>
       </w:r>
       <w:proofErr w:type="spellEnd"/>
       <w:r>
         <w:rPr>
-          <w:b w:val="1"/>
-          <w:bCs w:val="1"/>
+          <w:b/>
+          <w:bCs/>
         </w:rPr>
         <w:t xml:space="preserve"> of </w:t>
       </w:r>
       <w:proofErr w:type="spellStart"/>
       <w:r>
         <w:rPr>
-          <w:b w:val="1"/>
-          <w:bCs w:val="1"/>
+          <w:b/>
+          <w:bCs/>
         </w:rPr>
         <w:t>project</w:t>
       </w:r>
       <w:proofErr w:type="spellEnd"/>
       <w:r>
         <w:rPr>
-          <w:b w:val="1"/>
-          <w:bCs w:val="1"/>
+          <w:b/>
+          <w:bCs/>
         </w:rPr>
         <w:t>:</w:t>
       </w:r>
       <w:r>
-        <w:rPr/>
-        <w:t xml:space="preserve"> </w:t>
-      </w:r>
-      <w:proofErr w:type="spellStart"/>
-      <w:r>
-        <w:rPr/>
+        <w:t xml:space="preserve"> </w:t>
+      </w:r>
+      <w:proofErr w:type="spellStart"/>
+      <w:r>
         <w:t>Investiga</w:t>
       </w:r>
       <w:r>
-        <w:rPr/>
         <w:t>t</w:t>
       </w:r>
       <w:r>
-        <w:rPr/>
         <w:t>ing</w:t>
       </w:r>
       <w:proofErr w:type="spellEnd"/>
       <w:r>
-        <w:rPr/>
-        <w:t xml:space="preserve"> </w:t>
-      </w:r>
-      <w:proofErr w:type="spellStart"/>
-      <w:r>
-        <w:rPr/>
+        <w:t xml:space="preserve"> </w:t>
+      </w:r>
+      <w:proofErr w:type="spellStart"/>
+      <w:r>
         <w:t>specific</w:t>
       </w:r>
       <w:proofErr w:type="spellEnd"/>
       <w:r>
-        <w:rPr/>
-        <w:t xml:space="preserve"> </w:t>
-      </w:r>
-      <w:proofErr w:type="spellStart"/>
-      <w:r>
-        <w:rPr/>
+        <w:t xml:space="preserve"> </w:t>
+      </w:r>
+      <w:proofErr w:type="spellStart"/>
+      <w:r>
         <w:t>expenditures</w:t>
       </w:r>
       <w:proofErr w:type="spellEnd"/>
       <w:r>
-        <w:rPr/>
         <w:t xml:space="preserve"> of </w:t>
       </w:r>
       <w:proofErr w:type="spellStart"/>
       <w:r>
-        <w:rPr/>
         <w:t>house</w:t>
       </w:r>
       <w:r>
-        <w:rPr/>
         <w:t>hold</w:t>
       </w:r>
       <w:proofErr w:type="spellEnd"/>
       <w:r>
-        <w:rPr/>
         <w:t xml:space="preserve"> how </w:t>
       </w:r>
       <w:proofErr w:type="spellStart"/>
       <w:r>
-        <w:rPr/>
         <w:t>relates</w:t>
       </w:r>
       <w:proofErr w:type="spellEnd"/>
       <w:r>
-        <w:rPr/>
         <w:t xml:space="preserve"> on </w:t>
       </w:r>
       <w:proofErr w:type="spellStart"/>
       <w:r>
-        <w:rPr/>
         <w:t>features</w:t>
       </w:r>
       <w:proofErr w:type="spellEnd"/>
       <w:r>
-        <w:rPr/>
         <w:t xml:space="preserve"> of </w:t>
       </w:r>
       <w:proofErr w:type="spellStart"/>
       <w:r>
-        <w:rPr/>
         <w:t>family</w:t>
       </w:r>
       <w:proofErr w:type="spellEnd"/>
       <w:r>
-        <w:rPr/>
-        <w:t xml:space="preserve"> </w:t>
-      </w:r>
-      <w:proofErr w:type="spellStart"/>
-      <w:r>
-        <w:rPr/>
+        <w:t xml:space="preserve"> </w:t>
+      </w:r>
+      <w:proofErr w:type="spellStart"/>
+      <w:r>
         <w:t>using</w:t>
       </w:r>
       <w:proofErr w:type="spellEnd"/>
       <w:r>
-        <w:rPr/>
-        <w:t xml:space="preserve"> </w:t>
-      </w:r>
-      <w:proofErr w:type="spellStart"/>
-      <w:r>
-        <w:rPr/>
+        <w:t xml:space="preserve"> </w:t>
+      </w:r>
+      <w:proofErr w:type="spellStart"/>
+      <w:r>
         <w:t>by</w:t>
       </w:r>
       <w:proofErr w:type="spellEnd"/>
       <w:r>
-        <w:rPr/>
         <w:t xml:space="preserve"> “</w:t>
       </w:r>
       <w:proofErr w:type="spellStart"/>
       <w:r>
-        <w:rPr/>
         <w:t>House</w:t>
       </w:r>
       <w:r>
-        <w:rPr/>
         <w:t>h</w:t>
       </w:r>
       <w:r>
-        <w:rPr/>
         <w:t>old</w:t>
       </w:r>
       <w:proofErr w:type="spellEnd"/>
       <w:r>
-        <w:rPr/>
         <w:t xml:space="preserve"> Data Set”.</w:t>
       </w:r>
     </w:p>
     <w:p>
-      <w:pPr>
-        <w:pStyle w:val="Normal"/>
-      </w:pPr>
-      <w:r>
-        <w:rPr/>
-        <w:t>How many files exist: 3 files</w:t>
-      </w:r>
-    </w:p>
-    <w:p>
-      <w:pPr>
-        <w:pStyle w:val="Normal"/>
-      </w:pPr>
-      <w:r>
-        <w:rPr/>
+      <w:r>
         <w:t xml:space="preserve">How </w:t>
       </w:r>
       <w:proofErr w:type="spellStart"/>
       <w:r>
-        <w:rPr/>
         <w:t>many</w:t>
       </w:r>
       <w:proofErr w:type="spellEnd"/>
       <w:r>
-        <w:rPr/>
-        <w:t xml:space="preserve"> </w:t>
-      </w:r>
-      <w:proofErr w:type="spellStart"/>
-      <w:r>
-        <w:rPr/>
+        <w:t xml:space="preserve"> </w:t>
+      </w:r>
+      <w:proofErr w:type="spellStart"/>
+      <w:r>
+        <w:t>files</w:t>
+      </w:r>
+      <w:proofErr w:type="spellEnd"/>
+      <w:r>
+        <w:t xml:space="preserve"> </w:t>
+      </w:r>
+      <w:proofErr w:type="spellStart"/>
+      <w:r>
+        <w:t>exist</w:t>
+      </w:r>
+      <w:proofErr w:type="spellEnd"/>
+      <w:r>
+        <w:t xml:space="preserve">: 3 </w:t>
+      </w:r>
+      <w:proofErr w:type="spellStart"/>
+      <w:r>
+        <w:t>files</w:t>
+      </w:r>
+      <w:proofErr w:type="spellEnd"/>
+    </w:p>
+    <w:p>
+      <w:r>
+        <w:t xml:space="preserve">How </w:t>
+      </w:r>
+      <w:proofErr w:type="spellStart"/>
+      <w:r>
+        <w:t>many</w:t>
+      </w:r>
+      <w:proofErr w:type="spellEnd"/>
+      <w:r>
+        <w:t xml:space="preserve"> </w:t>
+      </w:r>
+      <w:proofErr w:type="spellStart"/>
+      <w:r>
         <w:t>columns</w:t>
       </w:r>
       <w:proofErr w:type="spellEnd"/>
       <w:r>
-        <w:rPr/>
-        <w:t xml:space="preserve"> </w:t>
-      </w:r>
-      <w:proofErr w:type="spellStart"/>
-      <w:r>
-        <w:rPr/>
+        <w:t xml:space="preserve"> </w:t>
+      </w:r>
+      <w:proofErr w:type="spellStart"/>
+      <w:r>
         <w:t>and</w:t>
       </w:r>
       <w:proofErr w:type="spellEnd"/>
       <w:r>
-        <w:rPr/>
-        <w:t xml:space="preserve"> </w:t>
-      </w:r>
-      <w:proofErr w:type="spellStart"/>
-      <w:r>
-        <w:rPr/>
+        <w:t xml:space="preserve"> </w:t>
+      </w:r>
+      <w:proofErr w:type="spellStart"/>
+      <w:r>
         <w:t>rows</w:t>
       </w:r>
       <w:proofErr w:type="spellEnd"/>
       <w:r>
-        <w:rPr/>
         <w:t xml:space="preserve">: </w:t>
       </w:r>
       <w:proofErr w:type="spellStart"/>
       <w:r>
-        <w:rPr/>
         <w:t>Totally</w:t>
       </w:r>
       <w:proofErr w:type="spellEnd"/>
       <w:r>
-        <w:rPr/>
         <w:t xml:space="preserve">, 81 </w:t>
       </w:r>
       <w:proofErr w:type="spellStart"/>
       <w:r>
-        <w:rPr/>
         <w:t>columns</w:t>
       </w:r>
       <w:proofErr w:type="spellEnd"/>
       <w:r>
-        <w:rPr/>
-        <w:t xml:space="preserve"> </w:t>
-      </w:r>
-    </w:p>
-    <w:p>
-      <w:pPr>
-        <w:pStyle w:val="Normal"/>
-      </w:pPr>
-      <w:r>
-        <w:rPr/>
+        <w:t xml:space="preserve"> </w:t>
+      </w:r>
+    </w:p>
+    <w:p>
+      <w:r>
         <w:t xml:space="preserve">How </w:t>
       </w:r>
       <w:proofErr w:type="spellStart"/>
       <w:r>
-        <w:rPr/>
         <w:t>many</w:t>
       </w:r>
       <w:proofErr w:type="spellEnd"/>
       <w:r>
-        <w:rPr/>
-        <w:t xml:space="preserve"> </w:t>
-      </w:r>
-      <w:proofErr w:type="spellStart"/>
-      <w:r>
-        <w:rPr/>
+        <w:t xml:space="preserve"> </w:t>
+      </w:r>
+      <w:proofErr w:type="spellStart"/>
+      <w:r>
         <w:t>strings</w:t>
       </w:r>
       <w:proofErr w:type="spellEnd"/>
       <w:r>
-        <w:rPr/>
         <w:t xml:space="preserve">: 15 </w:t>
       </w:r>
       <w:proofErr w:type="spellStart"/>
       <w:r>
-        <w:rPr/>
         <w:t>Strings</w:t>
       </w:r>
       <w:proofErr w:type="spellEnd"/>
       <w:r>
-        <w:rPr/>
         <w:t xml:space="preserve"> in </w:t>
       </w:r>
       <w:proofErr w:type="spellStart"/>
       <w:r>
-        <w:rPr/>
         <w:t>dataset</w:t>
       </w:r>
       <w:proofErr w:type="spellEnd"/>
     </w:p>
-    <w:p>
-      <w:pPr>
-        <w:pStyle w:val="Normal"/>
-      </w:pPr>
-    </w:p>
-    <w:p>
-      <w:pPr>
-        <w:pStyle w:val="Normal"/>
-      </w:pPr>
-      <w:r>
-        <w:rPr/>
+    <w:p/>
+    <w:p>
+      <w:r>
         <w:t xml:space="preserve">Family_info.csv: </w:t>
       </w:r>
-      <w:hyperlink r:id="R2c8f154e0d114644">
+      <w:hyperlink r:id="rId4">
         <w:r>
           <w:rPr>
             <w:rStyle w:val="Hyperlink"/>
@@ -488,14 +434,10 @@
       </w:hyperlink>
     </w:p>
     <w:p>
-      <w:pPr>
-        <w:pStyle w:val="Normal"/>
-      </w:pPr>
-      <w:r>
-        <w:rPr/>
+      <w:r>
         <w:t xml:space="preserve">House_utilities.csv: </w:t>
       </w:r>
-      <w:hyperlink r:id="Rdb43a570b421429d">
+      <w:hyperlink r:id="rId5">
         <w:r>
           <w:rPr>
             <w:rStyle w:val="Hyperlink"/>
@@ -505,30 +447,23 @@
       </w:hyperlink>
     </w:p>
     <w:p>
-      <w:pPr>
-        <w:pStyle w:val="Normal"/>
-      </w:pPr>
-      <w:proofErr w:type="spellStart"/>
-      <w:r>
-        <w:rPr/>
+      <w:proofErr w:type="spellStart"/>
+      <w:r>
         <w:t>Household</w:t>
       </w:r>
       <w:proofErr w:type="spellEnd"/>
       <w:r>
-        <w:rPr/>
-        <w:t xml:space="preserve"> </w:t>
-      </w:r>
-      <w:proofErr w:type="spellStart"/>
-      <w:r>
-        <w:rPr/>
+        <w:t xml:space="preserve"> </w:t>
+      </w:r>
+      <w:proofErr w:type="spellStart"/>
+      <w:r>
         <w:t>expenses</w:t>
       </w:r>
       <w:proofErr w:type="spellEnd"/>
       <w:r>
-        <w:rPr/>
         <w:t xml:space="preserve">: </w:t>
       </w:r>
-      <w:hyperlink r:id="R8a3700d7f431430e">
+      <w:hyperlink r:id="rId6">
         <w:r>
           <w:rPr>
             <w:rStyle w:val="Hyperlink"/>
@@ -537,350 +472,576 @@
         </w:r>
       </w:hyperlink>
     </w:p>
-    <w:p>
-      <w:pPr>
-        <w:pStyle w:val="Normal"/>
-      </w:pPr>
-    </w:p>
-    <w:p>
-      <w:pPr>
-        <w:pStyle w:val="Normal"/>
-      </w:pPr>
-      <w:proofErr w:type="spellStart"/>
-      <w:r>
-        <w:rPr/>
+    <w:p/>
+    <w:p>
+      <w:proofErr w:type="spellStart"/>
+      <w:r>
         <w:t>Questions</w:t>
       </w:r>
       <w:proofErr w:type="spellEnd"/>
       <w:r>
-        <w:rPr/>
-        <w:t xml:space="preserve"> about dataset:</w:t>
-      </w:r>
-    </w:p>
-    <w:p>
-      <w:pPr>
-        <w:pStyle w:val="Normal"/>
-      </w:pPr>
-      <w:r>
-        <w:rPr/>
-        <w:t xml:space="preserve">1-Rate of No </w:t>
-      </w:r>
-      <w:proofErr w:type="spellStart"/>
-      <w:r>
-        <w:rPr/>
+        <w:t xml:space="preserve"> </w:t>
+      </w:r>
+      <w:proofErr w:type="spellStart"/>
+      <w:r>
+        <w:t>about</w:t>
+      </w:r>
+      <w:proofErr w:type="spellEnd"/>
+      <w:r>
+        <w:t xml:space="preserve"> </w:t>
+      </w:r>
+      <w:proofErr w:type="spellStart"/>
+      <w:r>
+        <w:t>dataset</w:t>
+      </w:r>
+      <w:proofErr w:type="spellEnd"/>
+      <w:r>
+        <w:t>:</w:t>
+      </w:r>
+    </w:p>
+    <w:p>
+      <w:r>
+        <w:t>1-</w:t>
+      </w:r>
+      <w:r>
+        <w:t xml:space="preserve">What is </w:t>
+      </w:r>
+      <w:proofErr w:type="spellStart"/>
+      <w:r>
+        <w:t>the</w:t>
+      </w:r>
+      <w:proofErr w:type="spellEnd"/>
+      <w:r>
+        <w:t xml:space="preserve"> r</w:t>
+      </w:r>
+      <w:r>
+        <w:t xml:space="preserve">ate of No </w:t>
+      </w:r>
+      <w:proofErr w:type="spellStart"/>
+      <w:r>
         <w:t>Job</w:t>
       </w:r>
       <w:proofErr w:type="spellEnd"/>
       <w:r>
-        <w:rPr/>
-        <w:t xml:space="preserve"> / With Job</w:t>
-      </w:r>
-    </w:p>
-    <w:p>
-      <w:pPr>
-        <w:pStyle w:val="Normal"/>
-      </w:pPr>
-      <w:r>
-        <w:rPr/>
+        <w:t xml:space="preserve"> / </w:t>
+      </w:r>
+      <w:proofErr w:type="spellStart"/>
+      <w:r>
+        <w:t>With</w:t>
+      </w:r>
+      <w:proofErr w:type="spellEnd"/>
+      <w:r>
+        <w:t xml:space="preserve"> </w:t>
+      </w:r>
+      <w:proofErr w:type="spellStart"/>
+      <w:proofErr w:type="gramStart"/>
+      <w:r>
+        <w:t>Job</w:t>
+      </w:r>
+      <w:proofErr w:type="spellEnd"/>
+      <w:r>
+        <w:t xml:space="preserve"> ?</w:t>
+      </w:r>
+      <w:proofErr w:type="gramEnd"/>
+    </w:p>
+    <w:p>
+      <w:r>
         <w:t xml:space="preserve">2- </w:t>
       </w:r>
       <w:proofErr w:type="spellStart"/>
       <w:r>
-        <w:rPr/>
         <w:t>Mean</w:t>
       </w:r>
       <w:proofErr w:type="spellEnd"/>
       <w:r>
-        <w:rPr/>
-        <w:t xml:space="preserve"> of households head’s age</w:t>
-      </w:r>
-    </w:p>
-    <w:p>
-      <w:pPr>
-        <w:pStyle w:val="Normal"/>
-      </w:pPr>
-      <w:r>
-        <w:rPr/>
+        <w:t xml:space="preserve"> of </w:t>
+      </w:r>
+      <w:proofErr w:type="spellStart"/>
+      <w:r>
+        <w:t>households</w:t>
+      </w:r>
+      <w:proofErr w:type="spellEnd"/>
+      <w:r>
+        <w:t xml:space="preserve"> </w:t>
+      </w:r>
+      <w:proofErr w:type="spellStart"/>
+      <w:r>
+        <w:t>head’s</w:t>
+      </w:r>
+      <w:proofErr w:type="spellEnd"/>
+      <w:r>
+        <w:t xml:space="preserve"> </w:t>
+      </w:r>
+      <w:proofErr w:type="spellStart"/>
+      <w:r>
+        <w:t>age</w:t>
+      </w:r>
+      <w:proofErr w:type="spellEnd"/>
+    </w:p>
+    <w:p>
+      <w:r>
         <w:t xml:space="preserve">3- Rate of </w:t>
       </w:r>
       <w:proofErr w:type="spellStart"/>
       <w:r>
-        <w:rPr/>
         <w:t>Single</w:t>
       </w:r>
       <w:proofErr w:type="spellEnd"/>
       <w:r>
-        <w:rPr/>
-        <w:t xml:space="preserve"> </w:t>
-      </w:r>
-      <w:proofErr w:type="spellStart"/>
-      <w:r>
-        <w:rPr/>
+        <w:t xml:space="preserve"> </w:t>
+      </w:r>
+      <w:proofErr w:type="spellStart"/>
+      <w:r>
         <w:t>Family</w:t>
       </w:r>
       <w:proofErr w:type="spellEnd"/>
       <w:r>
-        <w:rPr/>
-        <w:t xml:space="preserve"> / Extended Family</w:t>
-      </w:r>
-    </w:p>
-    <w:p>
-      <w:pPr>
-        <w:pStyle w:val="Normal"/>
-      </w:pPr>
-      <w:r>
-        <w:rPr/>
+        <w:t xml:space="preserve"> / </w:t>
+      </w:r>
+      <w:proofErr w:type="spellStart"/>
+      <w:r>
+        <w:t>Extended</w:t>
+      </w:r>
+      <w:proofErr w:type="spellEnd"/>
+      <w:r>
+        <w:t xml:space="preserve"> </w:t>
+      </w:r>
+      <w:proofErr w:type="spellStart"/>
+      <w:r>
+        <w:t>Family</w:t>
+      </w:r>
+      <w:proofErr w:type="spellEnd"/>
+    </w:p>
+    <w:p>
+      <w:r>
         <w:t xml:space="preserve">4- </w:t>
       </w:r>
       <w:proofErr w:type="spellStart"/>
       <w:r>
-        <w:rPr/>
         <w:t>Average</w:t>
       </w:r>
       <w:proofErr w:type="spellEnd"/>
       <w:r>
-        <w:rPr/>
-        <w:t xml:space="preserve"> </w:t>
-      </w:r>
-      <w:proofErr w:type="spellStart"/>
-      <w:r>
-        <w:rPr/>
+        <w:t xml:space="preserve"> </w:t>
+      </w:r>
+      <w:proofErr w:type="spellStart"/>
+      <w:r>
         <w:t>number</w:t>
       </w:r>
       <w:proofErr w:type="spellEnd"/>
       <w:r>
-        <w:rPr/>
-        <w:t xml:space="preserve"> of family members</w:t>
-      </w:r>
-    </w:p>
-    <w:p>
-      <w:pPr>
-        <w:pStyle w:val="Normal"/>
-      </w:pPr>
-      <w:r>
-        <w:rPr/>
+        <w:t xml:space="preserve"> of </w:t>
+      </w:r>
+      <w:proofErr w:type="spellStart"/>
+      <w:r>
+        <w:t>family</w:t>
+      </w:r>
+      <w:proofErr w:type="spellEnd"/>
+      <w:r>
+        <w:t xml:space="preserve"> </w:t>
+      </w:r>
+      <w:proofErr w:type="spellStart"/>
+      <w:r>
+        <w:t>members</w:t>
+      </w:r>
+      <w:proofErr w:type="spellEnd"/>
+    </w:p>
+    <w:p>
+      <w:r>
         <w:t xml:space="preserve">5- Rate of </w:t>
       </w:r>
       <w:proofErr w:type="spellStart"/>
       <w:r>
-        <w:rPr/>
         <w:t>the</w:t>
       </w:r>
       <w:proofErr w:type="spellEnd"/>
       <w:r>
-        <w:rPr/>
-        <w:t xml:space="preserve"> </w:t>
-      </w:r>
-      <w:proofErr w:type="spellStart"/>
-      <w:r>
-        <w:rPr/>
+        <w:t xml:space="preserve"> </w:t>
+      </w:r>
+      <w:proofErr w:type="spellStart"/>
+      <w:r>
         <w:t>members</w:t>
       </w:r>
       <w:proofErr w:type="spellEnd"/>
       <w:r>
-        <w:rPr/>
-        <w:t xml:space="preserve"> </w:t>
-      </w:r>
-      <w:proofErr w:type="spellStart"/>
-      <w:r>
-        <w:rPr/>
+        <w:t xml:space="preserve"> </w:t>
+      </w:r>
+      <w:proofErr w:type="spellStart"/>
+      <w:r>
         <w:t>who</w:t>
       </w:r>
       <w:proofErr w:type="spellEnd"/>
       <w:r>
-        <w:rPr/>
-        <w:t xml:space="preserve"> </w:t>
-      </w:r>
-      <w:proofErr w:type="spellStart"/>
-      <w:r>
-        <w:rPr/>
+        <w:t xml:space="preserve"> </w:t>
+      </w:r>
+      <w:proofErr w:type="spellStart"/>
+      <w:r>
         <w:t>under</w:t>
       </w:r>
       <w:proofErr w:type="spellEnd"/>
       <w:r>
-        <w:rPr/>
         <w:t xml:space="preserve"> 5 </w:t>
       </w:r>
       <w:proofErr w:type="spellStart"/>
       <w:r>
-        <w:rPr/>
         <w:t>ages</w:t>
       </w:r>
       <w:proofErr w:type="spellEnd"/>
       <w:r>
-        <w:rPr/>
         <w:t>/</w:t>
       </w:r>
       <w:proofErr w:type="spellStart"/>
       <w:r>
-        <w:rPr/>
         <w:t>who</w:t>
       </w:r>
       <w:proofErr w:type="spellEnd"/>
       <w:r>
-        <w:rPr/>
-        <w:t xml:space="preserve"> </w:t>
-      </w:r>
-      <w:proofErr w:type="spellStart"/>
-      <w:r>
-        <w:rPr/>
+        <w:t xml:space="preserve"> </w:t>
+      </w:r>
+      <w:proofErr w:type="spellStart"/>
+      <w:r>
         <w:t>between</w:t>
       </w:r>
       <w:proofErr w:type="spellEnd"/>
       <w:r>
-        <w:rPr/>
-        <w:t xml:space="preserve"> 5-17 ages.</w:t>
-      </w:r>
-    </w:p>
-    <w:p>
-      <w:pPr>
-        <w:pStyle w:val="Normal"/>
-      </w:pPr>
-      <w:r>
-        <w:rPr/>
+        <w:t xml:space="preserve"> 5-17 </w:t>
+      </w:r>
+      <w:proofErr w:type="spellStart"/>
+      <w:r>
+        <w:t>ages</w:t>
+      </w:r>
+      <w:proofErr w:type="spellEnd"/>
+      <w:r>
+        <w:t>.</w:t>
+      </w:r>
+    </w:p>
+    <w:p>
+      <w:r>
         <w:t xml:space="preserve">6- </w:t>
       </w:r>
       <w:proofErr w:type="spellStart"/>
       <w:r>
-        <w:rPr/>
         <w:t>Mean</w:t>
       </w:r>
       <w:proofErr w:type="spellEnd"/>
       <w:r>
-        <w:rPr/>
         <w:t xml:space="preserve"> of </w:t>
       </w:r>
       <w:proofErr w:type="spellStart"/>
       <w:r>
-        <w:rPr/>
         <w:t>the</w:t>
       </w:r>
       <w:proofErr w:type="spellEnd"/>
       <w:r>
-        <w:rPr/>
-        <w:t xml:space="preserve"> </w:t>
-      </w:r>
-      <w:proofErr w:type="spellStart"/>
-      <w:r>
-        <w:rPr/>
+        <w:t xml:space="preserve"> </w:t>
+      </w:r>
+      <w:proofErr w:type="spellStart"/>
+      <w:r>
         <w:t>family</w:t>
       </w:r>
       <w:proofErr w:type="spellEnd"/>
       <w:r>
-        <w:rPr/>
-        <w:t xml:space="preserve"> </w:t>
-      </w:r>
-      <w:proofErr w:type="spellStart"/>
-      <w:r>
-        <w:rPr/>
+        <w:t xml:space="preserve"> </w:t>
+      </w:r>
+      <w:proofErr w:type="spellStart"/>
+      <w:r>
         <w:t>members</w:t>
       </w:r>
       <w:proofErr w:type="spellEnd"/>
       <w:r>
-        <w:rPr/>
-        <w:t xml:space="preserve"> </w:t>
-      </w:r>
-      <w:proofErr w:type="spellStart"/>
-      <w:r>
-        <w:rPr/>
+        <w:t xml:space="preserve"> </w:t>
+      </w:r>
+      <w:proofErr w:type="spellStart"/>
+      <w:r>
         <w:t>number</w:t>
       </w:r>
       <w:proofErr w:type="spellEnd"/>
       <w:r>
-        <w:rPr/>
-        <w:t xml:space="preserve"> </w:t>
-      </w:r>
-      <w:proofErr w:type="spellStart"/>
-      <w:r>
-        <w:rPr/>
+        <w:t xml:space="preserve"> </w:t>
+      </w:r>
+      <w:proofErr w:type="spellStart"/>
+      <w:r>
         <w:t>who</w:t>
       </w:r>
       <w:proofErr w:type="spellEnd"/>
       <w:r>
-        <w:rPr/>
         <w:t xml:space="preserve"> has a </w:t>
       </w:r>
       <w:proofErr w:type="spellStart"/>
       <w:r>
-        <w:rPr/>
         <w:t>job</w:t>
       </w:r>
       <w:proofErr w:type="spellEnd"/>
     </w:p>
     <w:p>
-      <w:pPr>
-        <w:pStyle w:val="Normal"/>
-      </w:pPr>
-      <w:r>
-        <w:rPr/>
+      <w:r>
         <w:t>7-</w:t>
       </w:r>
       <w:r>
-        <w:rPr/>
-        <w:t xml:space="preserve"> </w:t>
-      </w:r>
-      <w:proofErr w:type="spellStart"/>
-      <w:r>
-        <w:rPr/>
-        <w:t>Averag</w:t>
-      </w:r>
-      <w:r>
-        <w:rPr/>
-        <w:t>e</w:t>
-      </w:r>
-      <w:proofErr w:type="spellEnd"/>
-      <w:r>
-        <w:rPr/>
-        <w:t xml:space="preserve"> </w:t>
-      </w:r>
-      <w:proofErr w:type="spellStart"/>
-      <w:r>
-        <w:rPr/>
-        <w:t>number</w:t>
-      </w:r>
-      <w:proofErr w:type="spellEnd"/>
-      <w:r>
-        <w:rPr/>
-        <w:t xml:space="preserve"> of </w:t>
-      </w:r>
-    </w:p>
-    <w:p>
-      <w:pPr>
-        <w:pStyle w:val="Normal"/>
-      </w:pPr>
-    </w:p>
-    <w:p>
-      <w:pPr>
-        <w:pStyle w:val="Normal"/>
-      </w:pPr>
-    </w:p>
-    <w:p>
-      <w:pPr>
-        <w:pStyle w:val="Normal"/>
-      </w:pPr>
-    </w:p>
-    <w:p>
-      <w:pPr>
-        <w:pStyle w:val="Normal"/>
-      </w:pPr>
-    </w:p>
-    <w:p>
-      <w:pPr>
-        <w:pStyle w:val="Normal"/>
-      </w:pPr>
-    </w:p>
-    <w:p>
-      <w:pPr>
-        <w:pStyle w:val="Normal"/>
-      </w:pPr>
-    </w:p>
-    <w:p>
-      <w:pPr>
-        <w:pStyle w:val="Normal"/>
-      </w:pPr>
-    </w:p>
+        <w:t xml:space="preserve"> </w:t>
+      </w:r>
+      <w:proofErr w:type="spellStart"/>
+      <w:r>
+        <w:t>What</w:t>
+      </w:r>
+      <w:proofErr w:type="spellEnd"/>
+      <w:r>
+        <w:t xml:space="preserve"> is </w:t>
+      </w:r>
+      <w:proofErr w:type="spellStart"/>
+      <w:r>
+        <w:t>the</w:t>
+      </w:r>
+      <w:proofErr w:type="spellEnd"/>
+      <w:r>
+        <w:t xml:space="preserve"> </w:t>
+      </w:r>
+      <w:proofErr w:type="spellStart"/>
+      <w:r>
+        <w:t>maximum</w:t>
+      </w:r>
+      <w:proofErr w:type="spellEnd"/>
+      <w:r>
+        <w:t xml:space="preserve"> </w:t>
+      </w:r>
+      <w:proofErr w:type="spellStart"/>
+      <w:r>
+        <w:t>education</w:t>
+      </w:r>
+      <w:proofErr w:type="spellEnd"/>
+      <w:r>
+        <w:t xml:space="preserve"> </w:t>
+      </w:r>
+      <w:proofErr w:type="spellStart"/>
+      <w:r>
+        <w:t>care</w:t>
+      </w:r>
+      <w:proofErr w:type="spellEnd"/>
+      <w:r>
+        <w:t xml:space="preserve"> </w:t>
+      </w:r>
+      <w:proofErr w:type="spellStart"/>
+      <w:proofErr w:type="gramStart"/>
+      <w:r>
+        <w:t>expenditure</w:t>
+      </w:r>
+      <w:proofErr w:type="spellEnd"/>
+      <w:r>
+        <w:t xml:space="preserve"> ?</w:t>
+      </w:r>
+      <w:proofErr w:type="gramEnd"/>
+    </w:p>
+    <w:p>
+      <w:r>
+        <w:t xml:space="preserve">8- </w:t>
+      </w:r>
+      <w:proofErr w:type="spellStart"/>
+      <w:r>
+        <w:t>Which</w:t>
+      </w:r>
+      <w:proofErr w:type="spellEnd"/>
+      <w:r>
+        <w:t xml:space="preserve"> </w:t>
+      </w:r>
+      <w:proofErr w:type="spellStart"/>
+      <w:r>
+        <w:t>house</w:t>
+      </w:r>
+      <w:proofErr w:type="spellEnd"/>
+      <w:r>
+        <w:t xml:space="preserve"> </w:t>
+      </w:r>
+      <w:proofErr w:type="spellStart"/>
+      <w:r>
+        <w:t>price</w:t>
+      </w:r>
+      <w:proofErr w:type="spellEnd"/>
+      <w:r>
+        <w:t xml:space="preserve"> is </w:t>
+      </w:r>
+      <w:proofErr w:type="spellStart"/>
+      <w:r>
+        <w:t>greater</w:t>
+      </w:r>
+      <w:proofErr w:type="spellEnd"/>
+      <w:r>
+        <w:t xml:space="preserve"> </w:t>
+      </w:r>
+      <w:proofErr w:type="spellStart"/>
+      <w:r>
+        <w:t>than</w:t>
+      </w:r>
+      <w:proofErr w:type="spellEnd"/>
+      <w:r>
+        <w:t xml:space="preserve"> </w:t>
+      </w:r>
+      <w:proofErr w:type="spellStart"/>
+      <w:r>
+        <w:t>the</w:t>
+      </w:r>
+      <w:proofErr w:type="spellEnd"/>
+      <w:r>
+        <w:t xml:space="preserve"> mean of </w:t>
+      </w:r>
+      <w:proofErr w:type="spellStart"/>
+      <w:r>
+        <w:t>house</w:t>
+      </w:r>
+      <w:proofErr w:type="spellEnd"/>
+      <w:r>
+        <w:t xml:space="preserve"> </w:t>
+      </w:r>
+      <w:proofErr w:type="spellStart"/>
+      <w:proofErr w:type="gramStart"/>
+      <w:r>
+        <w:t>prices</w:t>
+      </w:r>
+      <w:proofErr w:type="spellEnd"/>
+      <w:r>
+        <w:t xml:space="preserve"> ?</w:t>
+      </w:r>
+      <w:proofErr w:type="gramEnd"/>
+    </w:p>
+    <w:p>
+      <w:r>
+        <w:t xml:space="preserve">9- </w:t>
+      </w:r>
+      <w:proofErr w:type="spellStart"/>
+      <w:r>
+        <w:t>Which</w:t>
+      </w:r>
+      <w:proofErr w:type="spellEnd"/>
+      <w:r>
+        <w:t xml:space="preserve"> </w:t>
+      </w:r>
+      <w:proofErr w:type="spellStart"/>
+      <w:r>
+        <w:t>family</w:t>
+      </w:r>
+      <w:proofErr w:type="spellEnd"/>
+      <w:r>
+        <w:t xml:space="preserve"> has </w:t>
+      </w:r>
+      <w:proofErr w:type="spellStart"/>
+      <w:r>
+        <w:t>the</w:t>
+      </w:r>
+      <w:proofErr w:type="spellEnd"/>
+      <w:r>
+        <w:t xml:space="preserve"> </w:t>
+      </w:r>
+      <w:proofErr w:type="spellStart"/>
+      <w:r>
+        <w:t>least</w:t>
+      </w:r>
+      <w:proofErr w:type="spellEnd"/>
+      <w:r>
+        <w:t xml:space="preserve"> </w:t>
+      </w:r>
+      <w:proofErr w:type="spellStart"/>
+      <w:r>
+        <w:t>education</w:t>
+      </w:r>
+      <w:proofErr w:type="spellEnd"/>
+      <w:r>
+        <w:t xml:space="preserve"> </w:t>
+      </w:r>
+      <w:proofErr w:type="spellStart"/>
+      <w:r>
+        <w:t>expenses</w:t>
+      </w:r>
+      <w:proofErr w:type="spellEnd"/>
+      <w:r>
+        <w:t>?</w:t>
+      </w:r>
+    </w:p>
+    <w:p>
+      <w:r>
+        <w:t xml:space="preserve">10 </w:t>
+      </w:r>
+      <w:r>
+        <w:t>–</w:t>
+      </w:r>
+      <w:r>
+        <w:t xml:space="preserve"> </w:t>
+      </w:r>
+      <w:r>
+        <w:t xml:space="preserve">How </w:t>
+      </w:r>
+      <w:proofErr w:type="spellStart"/>
+      <w:r>
+        <w:t>many</w:t>
+      </w:r>
+      <w:proofErr w:type="spellEnd"/>
+      <w:r>
+        <w:t xml:space="preserve"> </w:t>
+      </w:r>
+      <w:proofErr w:type="spellStart"/>
+      <w:r>
+        <w:t>households</w:t>
+      </w:r>
+      <w:proofErr w:type="spellEnd"/>
+      <w:r>
+        <w:t xml:space="preserve"> </w:t>
+      </w:r>
+      <w:proofErr w:type="spellStart"/>
+      <w:r>
+        <w:t>with</w:t>
+      </w:r>
+      <w:proofErr w:type="spellEnd"/>
+      <w:r>
+        <w:t xml:space="preserve"> </w:t>
+      </w:r>
+      <w:proofErr w:type="spellStart"/>
+      <w:r>
+        <w:t>their</w:t>
+      </w:r>
+      <w:proofErr w:type="spellEnd"/>
+      <w:r>
+        <w:t xml:space="preserve"> </w:t>
+      </w:r>
+      <w:proofErr w:type="spellStart"/>
+      <w:r>
+        <w:t>own</w:t>
+      </w:r>
+      <w:proofErr w:type="spellEnd"/>
+      <w:r>
+        <w:t xml:space="preserve"> </w:t>
+      </w:r>
+      <w:proofErr w:type="spellStart"/>
+      <w:r>
+        <w:t>business</w:t>
+      </w:r>
+      <w:proofErr w:type="spellEnd"/>
+      <w:r>
+        <w:t xml:space="preserve"> </w:t>
+      </w:r>
+      <w:proofErr w:type="spellStart"/>
+      <w:r>
+        <w:t>have</w:t>
+      </w:r>
+      <w:proofErr w:type="spellEnd"/>
+      <w:r>
+        <w:t xml:space="preserve"> </w:t>
+      </w:r>
+      <w:proofErr w:type="spellStart"/>
+      <w:r>
+        <w:t>homes</w:t>
+      </w:r>
+      <w:proofErr w:type="spellEnd"/>
+      <w:r>
+        <w:t>?</w:t>
+      </w:r>
+    </w:p>
+    <w:p/>
+    <w:p/>
+    <w:p/>
+    <w:p/>
+    <w:p/>
+    <w:p/>
+    <w:p/>
     <w:sectPr>
-      <w:pgSz w:w="11906" w:h="16838" w:orient="portrait"/>
+      <w:pgSz w:w="11906" w:h="16838"/>
       <w:pgMar w:top="1440" w:right="1440" w:bottom="1440" w:left="1440" w:header="708" w:footer="708" w:gutter="0"/>
       <w:cols w:space="708"/>
       <w:docGrid w:linePitch="360"/>
@@ -890,11 +1051,11 @@
 </file>
 
 <file path=word/styles.xml><?xml version="1.0" encoding="utf-8"?>
-<w:styles xmlns:wp14="http://schemas.microsoft.com/office/word/2010/wordprocessingDrawing" xmlns:mc="http://schemas.openxmlformats.org/markup-compatibility/2006" xmlns:r="http://schemas.openxmlformats.org/officeDocument/2006/relationships" xmlns:w="http://schemas.openxmlformats.org/wordprocessingml/2006/main" xmlns:w14="http://schemas.microsoft.com/office/word/2010/wordml" xmlns:w15="http://schemas.microsoft.com/office/word/2012/wordml" mc:Ignorable="w14 w15 wp14">
+<w:styles xmlns:mc="http://schemas.openxmlformats.org/markup-compatibility/2006" xmlns:r="http://schemas.openxmlformats.org/officeDocument/2006/relationships" xmlns:w="http://schemas.openxmlformats.org/wordprocessingml/2006/main" xmlns:w14="http://schemas.microsoft.com/office/word/2010/wordml" xmlns:w15="http://schemas.microsoft.com/office/word/2012/wordml" xmlns:w16cex="http://schemas.microsoft.com/office/word/2018/wordml/cex" xmlns:w16cid="http://schemas.microsoft.com/office/word/2016/wordml/cid" xmlns:w16="http://schemas.microsoft.com/office/word/2018/wordml" xmlns:w16sdtdh="http://schemas.microsoft.com/office/word/2020/wordml/sdtdatahash" xmlns:w16se="http://schemas.microsoft.com/office/word/2015/wordml/symex" mc:Ignorable="w14 w15 w16se w16cid w16 w16cex w16sdtdh">
   <w:docDefaults>
     <w:rPrDefault>
       <w:rPr>
-        <w:rFonts w:asciiTheme="minorHAnsi" w:hAnsiTheme="minorHAnsi" w:eastAsiaTheme="minorHAnsi" w:cstheme="minorBidi"/>
+        <w:rFonts w:asciiTheme="minorHAnsi" w:eastAsiaTheme="minorHAnsi" w:hAnsiTheme="minorHAnsi" w:cstheme="minorBidi"/>
         <w:sz w:val="22"/>
         <w:szCs w:val="22"/>
         <w:lang w:val="tr-TR" w:eastAsia="en-US" w:bidi="ar-SA"/>
@@ -906,17 +1067,17 @@
       </w:pPr>
     </w:pPrDefault>
   </w:docDefaults>
-  <w:latentStyles w:defLockedState="0" w:defUIPriority="99" w:defSemiHidden="0" w:defUnhideWhenUsed="0" w:defQFormat="0" w:count="371">
+  <w:latentStyles w:defLockedState="0" w:defUIPriority="99" w:defSemiHidden="0" w:defUnhideWhenUsed="0" w:defQFormat="0" w:count="376">
     <w:lsdException w:name="Normal" w:uiPriority="0" w:qFormat="1"/>
     <w:lsdException w:name="heading 1" w:uiPriority="9" w:qFormat="1"/>
-    <w:lsdException w:name="heading 2" w:uiPriority="9" w:semiHidden="1" w:unhideWhenUsed="1" w:qFormat="1"/>
-    <w:lsdException w:name="heading 3" w:uiPriority="9" w:semiHidden="1" w:unhideWhenUsed="1" w:qFormat="1"/>
-    <w:lsdException w:name="heading 4" w:uiPriority="9" w:semiHidden="1" w:unhideWhenUsed="1" w:qFormat="1"/>
-    <w:lsdException w:name="heading 5" w:uiPriority="9" w:semiHidden="1" w:unhideWhenUsed="1" w:qFormat="1"/>
-    <w:lsdException w:name="heading 6" w:uiPriority="9" w:semiHidden="1" w:unhideWhenUsed="1" w:qFormat="1"/>
-    <w:lsdException w:name="heading 7" w:uiPriority="9" w:semiHidden="1" w:unhideWhenUsed="1" w:qFormat="1"/>
-    <w:lsdException w:name="heading 8" w:uiPriority="9" w:semiHidden="1" w:unhideWhenUsed="1" w:qFormat="1"/>
-    <w:lsdException w:name="heading 9" w:uiPriority="9" w:semiHidden="1" w:unhideWhenUsed="1" w:qFormat="1"/>
+    <w:lsdException w:name="heading 2" w:semiHidden="1" w:uiPriority="9" w:unhideWhenUsed="1" w:qFormat="1"/>
+    <w:lsdException w:name="heading 3" w:semiHidden="1" w:uiPriority="9" w:unhideWhenUsed="1" w:qFormat="1"/>
+    <w:lsdException w:name="heading 4" w:semiHidden="1" w:uiPriority="9" w:unhideWhenUsed="1" w:qFormat="1"/>
+    <w:lsdException w:name="heading 5" w:semiHidden="1" w:uiPriority="9" w:unhideWhenUsed="1" w:qFormat="1"/>
+    <w:lsdException w:name="heading 6" w:semiHidden="1" w:uiPriority="9" w:unhideWhenUsed="1" w:qFormat="1"/>
+    <w:lsdException w:name="heading 7" w:semiHidden="1" w:uiPriority="9" w:unhideWhenUsed="1" w:qFormat="1"/>
+    <w:lsdException w:name="heading 8" w:semiHidden="1" w:uiPriority="9" w:unhideWhenUsed="1" w:qFormat="1"/>
+    <w:lsdException w:name="heading 9" w:semiHidden="1" w:uiPriority="9" w:unhideWhenUsed="1" w:qFormat="1"/>
     <w:lsdException w:name="index 1" w:semiHidden="1" w:unhideWhenUsed="1"/>
     <w:lsdException w:name="index 2" w:semiHidden="1" w:unhideWhenUsed="1"/>
     <w:lsdException w:name="index 3" w:semiHidden="1" w:unhideWhenUsed="1"/>
@@ -926,22 +1087,22 @@
     <w:lsdException w:name="index 7" w:semiHidden="1" w:unhideWhenUsed="1"/>
     <w:lsdException w:name="index 8" w:semiHidden="1" w:unhideWhenUsed="1"/>
     <w:lsdException w:name="index 9" w:semiHidden="1" w:unhideWhenUsed="1"/>
-    <w:lsdException w:name="toc 1" w:uiPriority="39" w:semiHidden="1" w:unhideWhenUsed="1"/>
-    <w:lsdException w:name="toc 2" w:uiPriority="39" w:semiHidden="1" w:unhideWhenUsed="1"/>
-    <w:lsdException w:name="toc 3" w:uiPriority="39" w:semiHidden="1" w:unhideWhenUsed="1"/>
-    <w:lsdException w:name="toc 4" w:uiPriority="39" w:semiHidden="1" w:unhideWhenUsed="1"/>
-    <w:lsdException w:name="toc 5" w:uiPriority="39" w:semiHidden="1" w:unhideWhenUsed="1"/>
-    <w:lsdException w:name="toc 6" w:uiPriority="39" w:semiHidden="1" w:unhideWhenUsed="1"/>
-    <w:lsdException w:name="toc 7" w:uiPriority="39" w:semiHidden="1" w:unhideWhenUsed="1"/>
-    <w:lsdException w:name="toc 8" w:uiPriority="39" w:semiHidden="1" w:unhideWhenUsed="1"/>
-    <w:lsdException w:name="toc 9" w:uiPriority="39" w:semiHidden="1" w:unhideWhenUsed="1"/>
+    <w:lsdException w:name="toc 1" w:semiHidden="1" w:uiPriority="39" w:unhideWhenUsed="1"/>
+    <w:lsdException w:name="toc 2" w:semiHidden="1" w:uiPriority="39" w:unhideWhenUsed="1"/>
+    <w:lsdException w:name="toc 3" w:semiHidden="1" w:uiPriority="39" w:unhideWhenUsed="1"/>
+    <w:lsdException w:name="toc 4" w:semiHidden="1" w:uiPriority="39" w:unhideWhenUsed="1"/>
+    <w:lsdException w:name="toc 5" w:semiHidden="1" w:uiPriority="39" w:unhideWhenUsed="1"/>
+    <w:lsdException w:name="toc 6" w:semiHidden="1" w:uiPriority="39" w:unhideWhenUsed="1"/>
+    <w:lsdException w:name="toc 7" w:semiHidden="1" w:uiPriority="39" w:unhideWhenUsed="1"/>
+    <w:lsdException w:name="toc 8" w:semiHidden="1" w:uiPriority="39" w:unhideWhenUsed="1"/>
+    <w:lsdException w:name="toc 9" w:semiHidden="1" w:uiPriority="39" w:unhideWhenUsed="1"/>
     <w:lsdException w:name="Normal Indent" w:semiHidden="1" w:unhideWhenUsed="1"/>
     <w:lsdException w:name="footnote text" w:semiHidden="1" w:unhideWhenUsed="1"/>
     <w:lsdException w:name="annotation text" w:semiHidden="1" w:unhideWhenUsed="1"/>
     <w:lsdException w:name="header" w:semiHidden="1" w:unhideWhenUsed="1"/>
     <w:lsdException w:name="footer" w:semiHidden="1" w:unhideWhenUsed="1"/>
     <w:lsdException w:name="index heading" w:semiHidden="1" w:unhideWhenUsed="1"/>
-    <w:lsdException w:name="caption" w:uiPriority="35" w:semiHidden="1" w:unhideWhenUsed="1" w:qFormat="1"/>
+    <w:lsdException w:name="caption" w:semiHidden="1" w:uiPriority="35" w:unhideWhenUsed="1" w:qFormat="1"/>
     <w:lsdException w:name="table of figures" w:semiHidden="1" w:unhideWhenUsed="1"/>
     <w:lsdException w:name="envelope address" w:semiHidden="1" w:unhideWhenUsed="1"/>
     <w:lsdException w:name="envelope return" w:semiHidden="1" w:unhideWhenUsed="1"/>
@@ -972,7 +1133,7 @@
     <w:lsdException w:name="Title" w:uiPriority="10" w:qFormat="1"/>
     <w:lsdException w:name="Closing" w:semiHidden="1" w:unhideWhenUsed="1"/>
     <w:lsdException w:name="Signature" w:semiHidden="1" w:unhideWhenUsed="1"/>
-    <w:lsdException w:name="Default Paragraph Font" w:uiPriority="1" w:semiHidden="1" w:unhideWhenUsed="1"/>
+    <w:lsdException w:name="Default Paragraph Font" w:semiHidden="1" w:uiPriority="1" w:unhideWhenUsed="1"/>
     <w:lsdException w:name="Body Text" w:semiHidden="1" w:unhideWhenUsed="1"/>
     <w:lsdException w:name="Body Text Indent" w:semiHidden="1" w:unhideWhenUsed="1"/>
     <w:lsdException w:name="List Continue" w:semiHidden="1" w:unhideWhenUsed="1"/>
@@ -1012,7 +1173,6 @@
     <w:lsdException w:name="HTML Sample" w:semiHidden="1" w:unhideWhenUsed="1"/>
     <w:lsdException w:name="HTML Typewriter" w:semiHidden="1" w:unhideWhenUsed="1"/>
     <w:lsdException w:name="HTML Variable" w:semiHidden="1" w:unhideWhenUsed="1"/>
-    <w:lsdException w:name="Normal Table" w:semiHidden="1" w:unhideWhenUsed="1"/>
     <w:lsdException w:name="annotation subject" w:semiHidden="1" w:unhideWhenUsed="1"/>
     <w:lsdException w:name="No List" w:semiHidden="1" w:unhideWhenUsed="1"/>
     <w:lsdException w:name="Outline List 1" w:semiHidden="1" w:unhideWhenUsed="1"/>
@@ -1055,11 +1215,8 @@
     <w:lsdException w:name="Table Contemporary" w:semiHidden="1" w:unhideWhenUsed="1"/>
     <w:lsdException w:name="Table Elegant" w:semiHidden="1" w:unhideWhenUsed="1"/>
     <w:lsdException w:name="Table Professional" w:semiHidden="1" w:unhideWhenUsed="1"/>
-    <w:lsdException w:name="Table Subtle 1" w:semiHidden="1" w:unhideWhenUsed="1"/>
     <w:lsdException w:name="Table Subtle 2" w:semiHidden="1" w:unhideWhenUsed="1"/>
     <w:lsdException w:name="Table Web 1" w:semiHidden="1" w:unhideWhenUsed="1"/>
-    <w:lsdException w:name="Table Web 2" w:semiHidden="1" w:unhideWhenUsed="1"/>
-    <w:lsdException w:name="Table Web 3" w:semiHidden="1" w:unhideWhenUsed="1"/>
     <w:lsdException w:name="Balloon Text" w:semiHidden="1" w:unhideWhenUsed="1"/>
     <w:lsdException w:name="Table Grid" w:uiPriority="39"/>
     <w:lsdException w:name="Table Theme" w:semiHidden="1" w:unhideWhenUsed="1"/>
@@ -1172,8 +1329,8 @@
     <w:lsdException w:name="Subtle Reference" w:uiPriority="31" w:qFormat="1"/>
     <w:lsdException w:name="Intense Reference" w:uiPriority="32" w:qFormat="1"/>
     <w:lsdException w:name="Book Title" w:uiPriority="33" w:qFormat="1"/>
-    <w:lsdException w:name="Bibliography" w:uiPriority="37" w:semiHidden="1" w:unhideWhenUsed="1"/>
-    <w:lsdException w:name="TOC Heading" w:uiPriority="39" w:semiHidden="1" w:unhideWhenUsed="1" w:qFormat="1"/>
+    <w:lsdException w:name="Bibliography" w:semiHidden="1" w:uiPriority="37" w:unhideWhenUsed="1"/>
+    <w:lsdException w:name="TOC Heading" w:semiHidden="1" w:uiPriority="39" w:unhideWhenUsed="1" w:qFormat="1"/>
     <w:lsdException w:name="Plain Table 1" w:uiPriority="41"/>
     <w:lsdException w:name="Plain Table 2" w:uiPriority="42"/>
     <w:lsdException w:name="Plain Table 3" w:uiPriority="43"/>
@@ -1278,18 +1435,23 @@
     <w:lsdException w:name="List Table 5 Dark Accent 6" w:uiPriority="50"/>
     <w:lsdException w:name="List Table 6 Colorful Accent 6" w:uiPriority="51"/>
     <w:lsdException w:name="List Table 7 Colorful Accent 6" w:uiPriority="52"/>
+    <w:lsdException w:name="Mention" w:semiHidden="1" w:unhideWhenUsed="1"/>
+    <w:lsdException w:name="Smart Hyperlink" w:semiHidden="1" w:unhideWhenUsed="1"/>
+    <w:lsdException w:name="Hashtag" w:semiHidden="1" w:unhideWhenUsed="1"/>
+    <w:lsdException w:name="Unresolved Mention" w:semiHidden="1" w:unhideWhenUsed="1"/>
+    <w:lsdException w:name="Smart Link" w:semiHidden="1" w:unhideWhenUsed="1"/>
   </w:latentStyles>
-  <w:style w:type="paragraph" w:styleId="Normal" w:default="1">
+  <w:style w:type="paragraph" w:default="1" w:styleId="Normal">
     <w:name w:val="Normal"/>
     <w:qFormat/>
   </w:style>
-  <w:style w:type="character" w:styleId="DefaultParagraphFont" w:default="1">
+  <w:style w:type="character" w:default="1" w:styleId="DefaultParagraphFont">
     <w:name w:val="Default Paragraph Font"/>
     <w:uiPriority w:val="1"/>
     <w:semiHidden/>
     <w:unhideWhenUsed/>
   </w:style>
-  <w:style w:type="table" w:styleId="TableNormal" w:default="1">
+  <w:style w:type="table" w:default="1" w:styleId="TableNormal">
     <w:name w:val="Normal Table"/>
     <w:uiPriority w:val="99"/>
     <w:semiHidden/>
@@ -1304,18 +1466,18 @@
       </w:tblCellMar>
     </w:tblPr>
   </w:style>
-  <w:style w:type="numbering" w:styleId="NoList" w:default="1">
+  <w:style w:type="numbering" w:default="1" w:styleId="NoList">
     <w:name w:val="No List"/>
     <w:uiPriority w:val="99"/>
     <w:semiHidden/>
     <w:unhideWhenUsed/>
   </w:style>
-  <w:style xmlns:w14="http://schemas.microsoft.com/office/word/2010/wordml" xmlns:mc="http://schemas.openxmlformats.org/markup-compatibility/2006" xmlns:w="http://schemas.openxmlformats.org/wordprocessingml/2006/main" w:type="character" w:styleId="Hyperlink" mc:Ignorable="w14">
-    <w:name xmlns:w="http://schemas.openxmlformats.org/wordprocessingml/2006/main" w:val="Hyperlink"/>
-    <w:basedOn xmlns:w="http://schemas.openxmlformats.org/wordprocessingml/2006/main" w:val="DefaultParagraphFont"/>
-    <w:uiPriority xmlns:w="http://schemas.openxmlformats.org/wordprocessingml/2006/main" w:val="99"/>
-    <w:unhideWhenUsed xmlns:w="http://schemas.openxmlformats.org/wordprocessingml/2006/main"/>
-    <w:rPr xmlns:w="http://schemas.openxmlformats.org/wordprocessingml/2006/main">
+  <w:style w:type="character" w:styleId="Hyperlink">
+    <w:name w:val="Hyperlink"/>
+    <w:basedOn w:val="DefaultParagraphFont"/>
+    <w:uiPriority w:val="99"/>
+    <w:unhideWhenUsed/>
+    <w:rPr>
       <w:color w:val="0563C1" w:themeColor="hyperlink"/>
       <w:u w:val="single"/>
     </w:rPr>

</xml_diff>